<commit_message>
edits towards given files
</commit_message>
<xml_diff>
--- a/Research/Documents/Core game loop(dm9).docx
+++ b/Research/Documents/Core game loop(dm9).docx
@@ -1,6 +1,6 @@
 
 <file path=word/document.xml><?xml version="1.0" encoding="utf-8"?>
-<w:document xmlns:ve="http://schemas.openxmlformats.org/markup-compatibility/2006" xmlns:o="urn:schemas-microsoft-com:office:office" xmlns:r="http://schemas.openxmlformats.org/officeDocument/2006/relationships" xmlns:m="http://schemas.openxmlformats.org/officeDocument/2006/math" xmlns:v="urn:schemas-microsoft-com:vml" xmlns:wp="http://schemas.openxmlformats.org/drawingml/2006/wordprocessingDrawing" xmlns:w10="urn:schemas-microsoft-com:office:word" xmlns:w="http://schemas.openxmlformats.org/wordprocessingml/2006/main" xmlns:wne="http://schemas.microsoft.com/office/word/2006/wordml">
+<w:document xmlns:wpc="http://schemas.microsoft.com/office/word/2010/wordprocessingCanvas" xmlns:mc="http://schemas.openxmlformats.org/markup-compatibility/2006" xmlns:o="urn:schemas-microsoft-com:office:office" xmlns:r="http://schemas.openxmlformats.org/officeDocument/2006/relationships" xmlns:m="http://schemas.openxmlformats.org/officeDocument/2006/math" xmlns:v="urn:schemas-microsoft-com:vml" xmlns:wp14="http://schemas.microsoft.com/office/word/2010/wordprocessingDrawing" xmlns:wp="http://schemas.openxmlformats.org/drawingml/2006/wordprocessingDrawing" xmlns:w10="urn:schemas-microsoft-com:office:word" xmlns:w="http://schemas.openxmlformats.org/wordprocessingml/2006/main" xmlns:w14="http://schemas.microsoft.com/office/word/2010/wordml" xmlns:w15="http://schemas.microsoft.com/office/word/2012/wordml" xmlns:wpg="http://schemas.microsoft.com/office/word/2010/wordprocessingGroup" xmlns:wpi="http://schemas.microsoft.com/office/word/2010/wordprocessingInk" xmlns:wne="http://schemas.microsoft.com/office/word/2006/wordml" xmlns:wps="http://schemas.microsoft.com/office/word/2010/wordprocessingShape" mc:Ignorable="w14 w15 wp14">
   <w:body>
     <w:p>
       <w:pPr>
@@ -216,7 +216,16 @@
           <w:sz w:val="21"/>
           <w:szCs w:val="21"/>
         </w:rPr>
-        <w:t>player hits opponent with torpedo</w:t>
+        <w:t>Player</w:t>
+      </w:r>
+      <w:r>
+        <w:rPr>
+          <w:rFonts w:ascii="Arial" w:eastAsia="Times New Roman" w:hAnsi="Arial" w:cs="Arial"/>
+          <w:color w:val="333333"/>
+          <w:sz w:val="21"/>
+          <w:szCs w:val="21"/>
+        </w:rPr>
+        <w:t xml:space="preserve"> hits opponent with torpedo</w:t>
       </w:r>
     </w:p>
     <w:p>
@@ -237,7 +246,16 @@
           <w:sz w:val="21"/>
           <w:szCs w:val="21"/>
         </w:rPr>
-        <w:t>player now moves slightly fast being able to avoid torpedoes easier</w:t>
+        <w:t>Player</w:t>
+      </w:r>
+      <w:r>
+        <w:rPr>
+          <w:rFonts w:ascii="Arial" w:eastAsia="Times New Roman" w:hAnsi="Arial" w:cs="Arial"/>
+          <w:color w:val="333333"/>
+          <w:sz w:val="21"/>
+          <w:szCs w:val="21"/>
+        </w:rPr>
+        <w:t xml:space="preserve"> now moves slightly fast being able to avoid torpedoes easier</w:t>
       </w:r>
     </w:p>
     <w:p>
@@ -368,7 +386,16 @@
           <w:sz w:val="21"/>
           <w:szCs w:val="21"/>
         </w:rPr>
-        <w:t>player hits opponent with torpedo</w:t>
+        <w:t>Player</w:t>
+      </w:r>
+      <w:r>
+        <w:rPr>
+          <w:rFonts w:ascii="Arial" w:eastAsia="Times New Roman" w:hAnsi="Arial" w:cs="Arial"/>
+          <w:color w:val="333333"/>
+          <w:sz w:val="21"/>
+          <w:szCs w:val="21"/>
+        </w:rPr>
+        <w:t xml:space="preserve"> hits opponent with torpedo</w:t>
       </w:r>
     </w:p>
     <w:p>
@@ -382,6 +409,8 @@
           <w:szCs w:val="21"/>
         </w:rPr>
       </w:pPr>
+      <w:bookmarkStart w:id="0" w:name="_GoBack"/>
+      <w:bookmarkEnd w:id="0"/>
       <w:r>
         <w:rPr>
           <w:rFonts w:ascii="Arial" w:eastAsia="Times New Roman" w:hAnsi="Arial" w:cs="Arial"/>
@@ -389,7 +418,16 @@
           <w:sz w:val="21"/>
           <w:szCs w:val="21"/>
         </w:rPr>
-        <w:t xml:space="preserve">player that hit the opponent now has a cooldown before he can launch another torpedo </w:t>
+        <w:t>Player</w:t>
+      </w:r>
+      <w:r>
+        <w:rPr>
+          <w:rFonts w:ascii="Arial" w:eastAsia="Times New Roman" w:hAnsi="Arial" w:cs="Arial"/>
+          <w:color w:val="333333"/>
+          <w:sz w:val="21"/>
+          <w:szCs w:val="21"/>
+        </w:rPr>
+        <w:t xml:space="preserve"> that hit the opponent now has a cooldown before he can launch another torpedo </w:t>
       </w:r>
     </w:p>
     <w:p/>
@@ -448,13 +486,6 @@
     </w:p>
     <w:sdt>
       <w:sdtPr>
-        <w:id w:val="345668019"/>
-        <w:docPartObj>
-          <w:docPartGallery w:val="Bibliographies"/>
-          <w:docPartUnique/>
-        </w:docPartObj>
-      </w:sdtPr>
-      <w:sdtEndPr>
         <w:rPr>
           <w:rFonts w:asciiTheme="minorHAnsi" w:eastAsiaTheme="minorEastAsia" w:hAnsiTheme="minorHAnsi" w:cstheme="minorBidi"/>
           <w:b w:val="0"/>
@@ -464,7 +495,13 @@
           <w:szCs w:val="22"/>
           <w:lang w:val="en-GB" w:eastAsia="ja-JP" w:bidi="ar-SA"/>
         </w:rPr>
-      </w:sdtEndPr>
+        <w:id w:val="345668019"/>
+        <w:docPartObj>
+          <w:docPartGallery w:val="Bibliographies"/>
+          <w:docPartUnique/>
+        </w:docPartObj>
+      </w:sdtPr>
+      <w:sdtEndPr/>
       <w:sdtContent>
         <w:p>
           <w:pPr>
@@ -486,6 +523,7 @@
             <w:id w:val="111145805"/>
             <w:bibliography/>
           </w:sdtPr>
+          <w:sdtEndPr/>
           <w:sdtContent>
             <w:p>
               <w:pPr>
@@ -514,16 +552,60 @@
                   <w:sz w:val="20"/>
                   <w:szCs w:val="20"/>
                 </w:rPr>
-                <w:t>The Core Gaming Loop in Mobile and Social Games.</w:t>
-              </w:r>
-              <w:r>
-                <w:rPr>
-                  <w:rFonts w:ascii="Verdana" w:hAnsi="Verdana"/>
-                  <w:color w:val="000000"/>
-                  <w:sz w:val="20"/>
-                  <w:szCs w:val="20"/>
-                </w:rPr>
-                <w:t>Available: http://www.benhallbenhall.com/2013/10/core-gaming-loop-mobile-social-games/. Last accessed 18th feb 2018.</w:t>
+                <w:t xml:space="preserve">The Core Gaming Loop in Mobile and Social </w:t>
+              </w:r>
+              <w:proofErr w:type="spellStart"/>
+              <w:r>
+                <w:rPr>
+                  <w:rFonts w:ascii="Verdana" w:hAnsi="Verdana"/>
+                  <w:i/>
+                  <w:iCs/>
+                  <w:color w:val="000000"/>
+                  <w:sz w:val="20"/>
+                  <w:szCs w:val="20"/>
+                </w:rPr>
+                <w:t>Games.</w:t>
+              </w:r>
+              <w:r>
+                <w:rPr>
+                  <w:rFonts w:ascii="Verdana" w:hAnsi="Verdana"/>
+                  <w:color w:val="000000"/>
+                  <w:sz w:val="20"/>
+                  <w:szCs w:val="20"/>
+                </w:rPr>
+                <w:t>Available</w:t>
+              </w:r>
+              <w:proofErr w:type="spellEnd"/>
+              <w:r>
+                <w:rPr>
+                  <w:rFonts w:ascii="Verdana" w:hAnsi="Verdana"/>
+                  <w:color w:val="000000"/>
+                  <w:sz w:val="20"/>
+                  <w:szCs w:val="20"/>
+                </w:rPr>
+                <w:t xml:space="preserve">: http://www.benhallbenhall.com/2013/10/core-gaming-loop-mobile-social-games/. Last accessed 18th </w:t>
+              </w:r>
+              <w:proofErr w:type="spellStart"/>
+              <w:proofErr w:type="gramStart"/>
+              <w:r>
+                <w:rPr>
+                  <w:rFonts w:ascii="Verdana" w:hAnsi="Verdana"/>
+                  <w:color w:val="000000"/>
+                  <w:sz w:val="20"/>
+                  <w:szCs w:val="20"/>
+                </w:rPr>
+                <w:t>feb</w:t>
+              </w:r>
+              <w:proofErr w:type="spellEnd"/>
+              <w:proofErr w:type="gramEnd"/>
+              <w:r>
+                <w:rPr>
+                  <w:rFonts w:ascii="Verdana" w:hAnsi="Verdana"/>
+                  <w:color w:val="000000"/>
+                  <w:sz w:val="20"/>
+                  <w:szCs w:val="20"/>
+                </w:rPr>
+                <w:t xml:space="preserve"> 2018.</w:t>
               </w:r>
             </w:p>
             <w:p>
@@ -563,7 +645,29 @@
                   <w:sz w:val="20"/>
                   <w:szCs w:val="20"/>
                 </w:rPr>
-                <w:t> Available: https://learn.canvas.net/courses/3/pages/level-4-dot-4-feedback-loops. Last accessed 18th feb 2018.</w:t>
+                <w:t xml:space="preserve"> Available: https://learn.canvas.net/courses/3/pages/level-4-dot-4-feedback-loops. Last accessed 18th </w:t>
+              </w:r>
+              <w:proofErr w:type="spellStart"/>
+              <w:proofErr w:type="gramStart"/>
+              <w:r>
+                <w:rPr>
+                  <w:rFonts w:ascii="Verdana" w:hAnsi="Verdana"/>
+                  <w:color w:val="000000"/>
+                  <w:sz w:val="20"/>
+                  <w:szCs w:val="20"/>
+                </w:rPr>
+                <w:t>feb</w:t>
+              </w:r>
+              <w:proofErr w:type="spellEnd"/>
+              <w:proofErr w:type="gramEnd"/>
+              <w:r>
+                <w:rPr>
+                  <w:rFonts w:ascii="Verdana" w:hAnsi="Verdana"/>
+                  <w:color w:val="000000"/>
+                  <w:sz w:val="20"/>
+                  <w:szCs w:val="20"/>
+                </w:rPr>
+                <w:t xml:space="preserve"> 2018.</w:t>
               </w:r>
             </w:p>
             <w:p>
@@ -602,7 +706,29 @@
                   <w:sz w:val="20"/>
                   <w:szCs w:val="20"/>
                 </w:rPr>
-                <w:t> Available: http://carnival.io/mobile-insights/core-loop-why-missing-it-can-mean-mobile-app-failure/. Last accessed 18th feb 2018</w:t>
+                <w:t xml:space="preserve"> Available: http://carnival.io/mobile-insights/core-loop-why-missing-it-can-mean-mobile-app-failure/. Last accessed 18th </w:t>
+              </w:r>
+              <w:proofErr w:type="spellStart"/>
+              <w:proofErr w:type="gramStart"/>
+              <w:r>
+                <w:rPr>
+                  <w:rFonts w:ascii="Verdana" w:hAnsi="Verdana"/>
+                  <w:color w:val="000000"/>
+                  <w:sz w:val="20"/>
+                  <w:szCs w:val="20"/>
+                </w:rPr>
+                <w:t>feb</w:t>
+              </w:r>
+              <w:proofErr w:type="spellEnd"/>
+              <w:proofErr w:type="gramEnd"/>
+              <w:r>
+                <w:rPr>
+                  <w:rFonts w:ascii="Verdana" w:hAnsi="Verdana"/>
+                  <w:color w:val="000000"/>
+                  <w:sz w:val="20"/>
+                  <w:szCs w:val="20"/>
+                </w:rPr>
+                <w:t xml:space="preserve"> 2018</w:t>
               </w:r>
             </w:p>
             <w:p>
@@ -616,14 +742,25 @@
                   <w:szCs w:val="20"/>
                 </w:rPr>
               </w:pPr>
-              <w:r>
-                <w:rPr>
-                  <w:rFonts w:ascii="Verdana" w:hAnsi="Verdana"/>
-                  <w:color w:val="000000"/>
-                  <w:sz w:val="20"/>
-                  <w:szCs w:val="20"/>
-                </w:rPr>
-                <w:t>Gual, R. (2010). </w:t>
+              <w:proofErr w:type="spellStart"/>
+              <w:r>
+                <w:rPr>
+                  <w:rFonts w:ascii="Verdana" w:hAnsi="Verdana"/>
+                  <w:color w:val="000000"/>
+                  <w:sz w:val="20"/>
+                  <w:szCs w:val="20"/>
+                </w:rPr>
+                <w:t>Gual</w:t>
+              </w:r>
+              <w:proofErr w:type="spellEnd"/>
+              <w:r>
+                <w:rPr>
+                  <w:rFonts w:ascii="Verdana" w:hAnsi="Verdana"/>
+                  <w:color w:val="000000"/>
+                  <w:sz w:val="20"/>
+                  <w:szCs w:val="20"/>
+                </w:rPr>
+                <w:t>, R. (2010). </w:t>
               </w:r>
               <w:r>
                 <w:rPr>
@@ -643,7 +780,29 @@
                   <w:sz w:val="20"/>
                   <w:szCs w:val="20"/>
                 </w:rPr>
-                <w:t> Available: Randy Gaul's Game Programming Blog. Last accessed 18th feb 2018.</w:t>
+                <w:t xml:space="preserve"> Available: Randy Gaul's Game Programming Blog. Last accessed 18th </w:t>
+              </w:r>
+              <w:proofErr w:type="spellStart"/>
+              <w:proofErr w:type="gramStart"/>
+              <w:r>
+                <w:rPr>
+                  <w:rFonts w:ascii="Verdana" w:hAnsi="Verdana"/>
+                  <w:color w:val="000000"/>
+                  <w:sz w:val="20"/>
+                  <w:szCs w:val="20"/>
+                </w:rPr>
+                <w:t>feb</w:t>
+              </w:r>
+              <w:proofErr w:type="spellEnd"/>
+              <w:proofErr w:type="gramEnd"/>
+              <w:r>
+                <w:rPr>
+                  <w:rFonts w:ascii="Verdana" w:hAnsi="Verdana"/>
+                  <w:color w:val="000000"/>
+                  <w:sz w:val="20"/>
+                  <w:szCs w:val="20"/>
+                </w:rPr>
+                <w:t xml:space="preserve"> 2018.</w:t>
               </w:r>
             </w:p>
             <w:p>
@@ -655,14 +814,25 @@
                   <w:szCs w:val="20"/>
                 </w:rPr>
               </w:pPr>
-              <w:r>
-                <w:rPr>
-                  <w:rFonts w:ascii="Verdana" w:hAnsi="Verdana"/>
-                  <w:color w:val="000000"/>
-                  <w:sz w:val="20"/>
-                  <w:szCs w:val="20"/>
-                </w:rPr>
-                <w:t>Reinink, B. (2016). </w:t>
+              <w:proofErr w:type="spellStart"/>
+              <w:r>
+                <w:rPr>
+                  <w:rFonts w:ascii="Verdana" w:hAnsi="Verdana"/>
+                  <w:color w:val="000000"/>
+                  <w:sz w:val="20"/>
+                  <w:szCs w:val="20"/>
+                </w:rPr>
+                <w:t>Reinink</w:t>
+              </w:r>
+              <w:proofErr w:type="spellEnd"/>
+              <w:r>
+                <w:rPr>
+                  <w:rFonts w:ascii="Verdana" w:hAnsi="Verdana"/>
+                  <w:color w:val="000000"/>
+                  <w:sz w:val="20"/>
+                  <w:szCs w:val="20"/>
+                </w:rPr>
+                <w:t>, B. (2016). </w:t>
               </w:r>
               <w:r>
                 <w:rPr>
@@ -682,7 +852,29 @@
                   <w:sz w:val="20"/>
                   <w:szCs w:val="20"/>
                 </w:rPr>
-                <w:t> Available: http://makethemplay.com/index.php/2016/05/25/in-game-economics-feedback-loops/. Last accessed 18th feb 2018.</w:t>
+                <w:t xml:space="preserve"> Available: http://makethemplay.com/index.php/2016/05/25/in-game-economics-feedback-loops/. Last accessed 18th </w:t>
+              </w:r>
+              <w:proofErr w:type="spellStart"/>
+              <w:proofErr w:type="gramStart"/>
+              <w:r>
+                <w:rPr>
+                  <w:rFonts w:ascii="Verdana" w:hAnsi="Verdana"/>
+                  <w:color w:val="000000"/>
+                  <w:sz w:val="20"/>
+                  <w:szCs w:val="20"/>
+                </w:rPr>
+                <w:t>feb</w:t>
+              </w:r>
+              <w:proofErr w:type="spellEnd"/>
+              <w:proofErr w:type="gramEnd"/>
+              <w:r>
+                <w:rPr>
+                  <w:rFonts w:ascii="Verdana" w:hAnsi="Verdana"/>
+                  <w:color w:val="000000"/>
+                  <w:sz w:val="20"/>
+                  <w:szCs w:val="20"/>
+                </w:rPr>
+                <w:t xml:space="preserve"> 2018.</w:t>
               </w:r>
             </w:p>
             <w:p>
@@ -712,27 +904,84 @@
                   <w:sz w:val="20"/>
                   <w:szCs w:val="20"/>
                 </w:rPr>
-                <w:t>How to Perfect your Game’s Core Loop.</w:t>
-              </w:r>
-              <w:r>
-                <w:rPr>
-                  <w:rFonts w:ascii="Verdana" w:hAnsi="Verdana"/>
-                  <w:color w:val="000000"/>
-                  <w:sz w:val="20"/>
-                  <w:szCs w:val="20"/>
-                </w:rPr>
-                <w:t> Available: https://gameanalytics.com/blog/how-to-perfect-your-games-core-loop.html. Last accessed 18th feb 2018.</w:t>
+                <w:t xml:space="preserve">How to </w:t>
+              </w:r>
+              <w:proofErr w:type="gramStart"/>
+              <w:r>
+                <w:rPr>
+                  <w:rFonts w:ascii="Verdana" w:hAnsi="Verdana"/>
+                  <w:i/>
+                  <w:iCs/>
+                  <w:color w:val="000000"/>
+                  <w:sz w:val="20"/>
+                  <w:szCs w:val="20"/>
+                </w:rPr>
+                <w:t>Perfect</w:t>
+              </w:r>
+              <w:proofErr w:type="gramEnd"/>
+              <w:r>
+                <w:rPr>
+                  <w:rFonts w:ascii="Verdana" w:hAnsi="Verdana"/>
+                  <w:i/>
+                  <w:iCs/>
+                  <w:color w:val="000000"/>
+                  <w:sz w:val="20"/>
+                  <w:szCs w:val="20"/>
+                </w:rPr>
+                <w:t xml:space="preserve"> your Game’s Core Loop.</w:t>
+              </w:r>
+              <w:r>
+                <w:rPr>
+                  <w:rFonts w:ascii="Verdana" w:hAnsi="Verdana"/>
+                  <w:color w:val="000000"/>
+                  <w:sz w:val="20"/>
+                  <w:szCs w:val="20"/>
+                </w:rPr>
+                <w:t xml:space="preserve"> Available: https://gameanalytics.com/blog/how-to-perfect-your-games-core-loop.html. Last accessed 18th </w:t>
+              </w:r>
+              <w:proofErr w:type="spellStart"/>
+              <w:proofErr w:type="gramStart"/>
+              <w:r>
+                <w:rPr>
+                  <w:rFonts w:ascii="Verdana" w:hAnsi="Verdana"/>
+                  <w:color w:val="000000"/>
+                  <w:sz w:val="20"/>
+                  <w:szCs w:val="20"/>
+                </w:rPr>
+                <w:t>feb</w:t>
+              </w:r>
+              <w:proofErr w:type="spellEnd"/>
+              <w:proofErr w:type="gramEnd"/>
+              <w:r>
+                <w:rPr>
+                  <w:rFonts w:ascii="Verdana" w:hAnsi="Verdana"/>
+                  <w:color w:val="000000"/>
+                  <w:sz w:val="20"/>
+                  <w:szCs w:val="20"/>
+                </w:rPr>
+                <w:t xml:space="preserve"> 2018.</w:t>
               </w:r>
             </w:p>
             <w:p>
-              <w:r>
-                <w:rPr>
-                  <w:rFonts w:ascii="Verdana" w:hAnsi="Verdana"/>
-                  <w:color w:val="000000"/>
-                  <w:sz w:val="20"/>
-                  <w:szCs w:val="20"/>
-                </w:rPr>
-                <w:t>Marczewski, A. (2013). </w:t>
+              <w:proofErr w:type="spellStart"/>
+              <w:r>
+                <w:rPr>
+                  <w:rFonts w:ascii="Verdana" w:hAnsi="Verdana"/>
+                  <w:color w:val="000000"/>
+                  <w:sz w:val="20"/>
+                  <w:szCs w:val="20"/>
+                </w:rPr>
+                <w:t>Marczewski</w:t>
+              </w:r>
+              <w:proofErr w:type="spellEnd"/>
+              <w:r>
+                <w:rPr>
+                  <w:rFonts w:ascii="Verdana" w:hAnsi="Verdana"/>
+                  <w:color w:val="000000"/>
+                  <w:sz w:val="20"/>
+                  <w:szCs w:val="20"/>
+                </w:rPr>
+                <w:t>, A. (2013). </w:t>
               </w:r>
               <w:r>
                 <w:rPr>
@@ -752,7 +1001,29 @@
                   <w:sz w:val="20"/>
                   <w:szCs w:val="20"/>
                 </w:rPr>
-                <w:t> Available: https://www.gamasutra.com/blogs/AndrzejMarczewski/20130326/189284/Feedback_Loops_Gamification_and_Employee_Motivation.php. Last accessed 18th feb 2018.</w:t>
+                <w:t xml:space="preserve"> Available: https://www.gamasutra.com/blogs/AndrzejMarczewski/20130326/189284/Feedback_Loops_Gamification_and_Employee_Motivation.php. Last accessed 18th </w:t>
+              </w:r>
+              <w:proofErr w:type="spellStart"/>
+              <w:proofErr w:type="gramStart"/>
+              <w:r>
+                <w:rPr>
+                  <w:rFonts w:ascii="Verdana" w:hAnsi="Verdana"/>
+                  <w:color w:val="000000"/>
+                  <w:sz w:val="20"/>
+                  <w:szCs w:val="20"/>
+                </w:rPr>
+                <w:t>feb</w:t>
+              </w:r>
+              <w:proofErr w:type="spellEnd"/>
+              <w:proofErr w:type="gramEnd"/>
+              <w:r>
+                <w:rPr>
+                  <w:rFonts w:ascii="Verdana" w:hAnsi="Verdana"/>
+                  <w:color w:val="000000"/>
+                  <w:sz w:val="20"/>
+                  <w:szCs w:val="20"/>
+                </w:rPr>
+                <w:t xml:space="preserve"> 2018.</w:t>
               </w:r>
             </w:p>
             <w:p/>
@@ -774,8 +1045,8 @@
 </file>
 
 <file path=word/numbering.xml><?xml version="1.0" encoding="utf-8"?>
-<w:numbering xmlns:ve="http://schemas.openxmlformats.org/markup-compatibility/2006" xmlns:o="urn:schemas-microsoft-com:office:office" xmlns:r="http://schemas.openxmlformats.org/officeDocument/2006/relationships" xmlns:m="http://schemas.openxmlformats.org/officeDocument/2006/math" xmlns:v="urn:schemas-microsoft-com:vml" xmlns:wp="http://schemas.openxmlformats.org/drawingml/2006/wordprocessingDrawing" xmlns:w10="urn:schemas-microsoft-com:office:word" xmlns:w="http://schemas.openxmlformats.org/wordprocessingml/2006/main" xmlns:wne="http://schemas.microsoft.com/office/word/2006/wordml">
-  <w:abstractNum w:abstractNumId="0">
+<w:numbering xmlns:wpc="http://schemas.microsoft.com/office/word/2010/wordprocessingCanvas" xmlns:mc="http://schemas.openxmlformats.org/markup-compatibility/2006" xmlns:o="urn:schemas-microsoft-com:office:office" xmlns:r="http://schemas.openxmlformats.org/officeDocument/2006/relationships" xmlns:m="http://schemas.openxmlformats.org/officeDocument/2006/math" xmlns:v="urn:schemas-microsoft-com:vml" xmlns:wp14="http://schemas.microsoft.com/office/word/2010/wordprocessingDrawing" xmlns:wp="http://schemas.openxmlformats.org/drawingml/2006/wordprocessingDrawing" xmlns:w10="urn:schemas-microsoft-com:office:word" xmlns:w="http://schemas.openxmlformats.org/wordprocessingml/2006/main" xmlns:w14="http://schemas.microsoft.com/office/word/2010/wordml" xmlns:w15="http://schemas.microsoft.com/office/word/2012/wordml" xmlns:wpg="http://schemas.microsoft.com/office/word/2010/wordprocessingGroup" xmlns:wpi="http://schemas.microsoft.com/office/word/2010/wordprocessingInk" xmlns:wne="http://schemas.microsoft.com/office/word/2006/wordml" xmlns:wps="http://schemas.microsoft.com/office/word/2010/wordprocessingShape" mc:Ignorable="w14 w15 wp14">
+  <w:abstractNum w:abstractNumId="0" w15:restartNumberingAfterBreak="0">
     <w:nsid w:val="043219BC"/>
     <w:multiLevelType w:val="multilevel"/>
     <w:tmpl w:val="E54074EA"/>
@@ -931,7 +1202,7 @@
 </file>
 
 <file path=word/styles.xml><?xml version="1.0" encoding="utf-8"?>
-<w:styles xmlns:r="http://schemas.openxmlformats.org/officeDocument/2006/relationships" xmlns:w="http://schemas.openxmlformats.org/wordprocessingml/2006/main">
+<w:styles xmlns:mc="http://schemas.openxmlformats.org/markup-compatibility/2006" xmlns:r="http://schemas.openxmlformats.org/officeDocument/2006/relationships" xmlns:w="http://schemas.openxmlformats.org/wordprocessingml/2006/main" xmlns:w14="http://schemas.microsoft.com/office/word/2010/wordml" xmlns:w15="http://schemas.microsoft.com/office/word/2012/wordml" mc:Ignorable="w14 w15">
   <w:docDefaults>
     <w:rPrDefault>
       <w:rPr>
@@ -947,144 +1218,378 @@
       </w:pPr>
     </w:pPrDefault>
   </w:docDefaults>
-  <w:latentStyles w:defLockedState="0" w:defUIPriority="99" w:defSemiHidden="1" w:defUnhideWhenUsed="1" w:defQFormat="0" w:count="267">
-    <w:lsdException w:name="Normal" w:semiHidden="0" w:uiPriority="0" w:unhideWhenUsed="0" w:qFormat="1"/>
-    <w:lsdException w:name="heading 1" w:semiHidden="0" w:uiPriority="9" w:unhideWhenUsed="0" w:qFormat="1"/>
-    <w:lsdException w:name="heading 2" w:uiPriority="9" w:qFormat="1"/>
-    <w:lsdException w:name="heading 3" w:uiPriority="9" w:qFormat="1"/>
-    <w:lsdException w:name="heading 4" w:uiPriority="9" w:qFormat="1"/>
-    <w:lsdException w:name="heading 5" w:uiPriority="9" w:qFormat="1"/>
-    <w:lsdException w:name="heading 6" w:uiPriority="9" w:qFormat="1"/>
-    <w:lsdException w:name="heading 7" w:uiPriority="9" w:qFormat="1"/>
-    <w:lsdException w:name="heading 8" w:uiPriority="9" w:qFormat="1"/>
-    <w:lsdException w:name="heading 9" w:uiPriority="9" w:qFormat="1"/>
-    <w:lsdException w:name="toc 1" w:uiPriority="39"/>
-    <w:lsdException w:name="toc 2" w:uiPriority="39"/>
-    <w:lsdException w:name="toc 3" w:uiPriority="39"/>
-    <w:lsdException w:name="toc 4" w:uiPriority="39"/>
-    <w:lsdException w:name="toc 5" w:uiPriority="39"/>
-    <w:lsdException w:name="toc 6" w:uiPriority="39"/>
-    <w:lsdException w:name="toc 7" w:uiPriority="39"/>
-    <w:lsdException w:name="toc 8" w:uiPriority="39"/>
-    <w:lsdException w:name="toc 9" w:uiPriority="39"/>
-    <w:lsdException w:name="caption" w:uiPriority="35" w:qFormat="1"/>
-    <w:lsdException w:name="Title" w:semiHidden="0" w:uiPriority="10" w:unhideWhenUsed="0" w:qFormat="1"/>
-    <w:lsdException w:name="Default Paragraph Font" w:uiPriority="1"/>
-    <w:lsdException w:name="Subtitle" w:semiHidden="0" w:uiPriority="11" w:unhideWhenUsed="0" w:qFormat="1"/>
-    <w:lsdException w:name="Strong" w:semiHidden="0" w:uiPriority="22" w:unhideWhenUsed="0" w:qFormat="1"/>
-    <w:lsdException w:name="Emphasis" w:semiHidden="0" w:uiPriority="20" w:unhideWhenUsed="0" w:qFormat="1"/>
-    <w:lsdException w:name="Table Grid" w:semiHidden="0" w:uiPriority="39" w:unhideWhenUsed="0"/>
-    <w:lsdException w:name="Placeholder Text" w:unhideWhenUsed="0"/>
-    <w:lsdException w:name="No Spacing" w:semiHidden="0" w:uiPriority="1" w:unhideWhenUsed="0" w:qFormat="1"/>
-    <w:lsdException w:name="Light Shading" w:semiHidden="0" w:uiPriority="60" w:unhideWhenUsed="0"/>
-    <w:lsdException w:name="Light List" w:semiHidden="0" w:uiPriority="61" w:unhideWhenUsed="0"/>
-    <w:lsdException w:name="Light Grid" w:semiHidden="0" w:uiPriority="62" w:unhideWhenUsed="0"/>
-    <w:lsdException w:name="Medium Shading 1" w:semiHidden="0" w:uiPriority="63" w:unhideWhenUsed="0"/>
-    <w:lsdException w:name="Medium Shading 2" w:semiHidden="0" w:uiPriority="64" w:unhideWhenUsed="0"/>
-    <w:lsdException w:name="Medium List 1" w:semiHidden="0" w:uiPriority="65" w:unhideWhenUsed="0"/>
-    <w:lsdException w:name="Medium List 2" w:semiHidden="0" w:uiPriority="66" w:unhideWhenUsed="0"/>
-    <w:lsdException w:name="Medium Grid 1" w:semiHidden="0" w:uiPriority="67" w:unhideWhenUsed="0"/>
-    <w:lsdException w:name="Medium Grid 2" w:semiHidden="0" w:uiPriority="68" w:unhideWhenUsed="0"/>
-    <w:lsdException w:name="Medium Grid 3" w:semiHidden="0" w:uiPriority="69" w:unhideWhenUsed="0"/>
-    <w:lsdException w:name="Dark List" w:semiHidden="0" w:uiPriority="70" w:unhideWhenUsed="0"/>
-    <w:lsdException w:name="Colorful Shading" w:semiHidden="0" w:uiPriority="71" w:unhideWhenUsed="0"/>
-    <w:lsdException w:name="Colorful List" w:semiHidden="0" w:uiPriority="72" w:unhideWhenUsed="0"/>
-    <w:lsdException w:name="Colorful Grid" w:semiHidden="0" w:uiPriority="73" w:unhideWhenUsed="0"/>
-    <w:lsdException w:name="Light Shading Accent 1" w:semiHidden="0" w:uiPriority="60" w:unhideWhenUsed="0"/>
-    <w:lsdException w:name="Light List Accent 1" w:semiHidden="0" w:uiPriority="61" w:unhideWhenUsed="0"/>
-    <w:lsdException w:name="Light Grid Accent 1" w:semiHidden="0" w:uiPriority="62" w:unhideWhenUsed="0"/>
-    <w:lsdException w:name="Medium Shading 1 Accent 1" w:semiHidden="0" w:uiPriority="63" w:unhideWhenUsed="0"/>
-    <w:lsdException w:name="Medium Shading 2 Accent 1" w:semiHidden="0" w:uiPriority="64" w:unhideWhenUsed="0"/>
-    <w:lsdException w:name="Medium List 1 Accent 1" w:semiHidden="0" w:uiPriority="65" w:unhideWhenUsed="0"/>
-    <w:lsdException w:name="Revision" w:unhideWhenUsed="0"/>
-    <w:lsdException w:name="List Paragraph" w:semiHidden="0" w:uiPriority="34" w:unhideWhenUsed="0" w:qFormat="1"/>
-    <w:lsdException w:name="Quote" w:semiHidden="0" w:uiPriority="29" w:unhideWhenUsed="0" w:qFormat="1"/>
-    <w:lsdException w:name="Intense Quote" w:semiHidden="0" w:uiPriority="30" w:unhideWhenUsed="0" w:qFormat="1"/>
-    <w:lsdException w:name="Medium List 2 Accent 1" w:semiHidden="0" w:uiPriority="66" w:unhideWhenUsed="0"/>
-    <w:lsdException w:name="Medium Grid 1 Accent 1" w:semiHidden="0" w:uiPriority="67" w:unhideWhenUsed="0"/>
-    <w:lsdException w:name="Medium Grid 2 Accent 1" w:semiHidden="0" w:uiPriority="68" w:unhideWhenUsed="0"/>
-    <w:lsdException w:name="Medium Grid 3 Accent 1" w:semiHidden="0" w:uiPriority="69" w:unhideWhenUsed="0"/>
-    <w:lsdException w:name="Dark List Accent 1" w:semiHidden="0" w:uiPriority="70" w:unhideWhenUsed="0"/>
-    <w:lsdException w:name="Colorful Shading Accent 1" w:semiHidden="0" w:uiPriority="71" w:unhideWhenUsed="0"/>
-    <w:lsdException w:name="Colorful List Accent 1" w:semiHidden="0" w:uiPriority="72" w:unhideWhenUsed="0"/>
-    <w:lsdException w:name="Colorful Grid Accent 1" w:semiHidden="0" w:uiPriority="73" w:unhideWhenUsed="0"/>
-    <w:lsdException w:name="Light Shading Accent 2" w:semiHidden="0" w:uiPriority="60" w:unhideWhenUsed="0"/>
-    <w:lsdException w:name="Light List Accent 2" w:semiHidden="0" w:uiPriority="61" w:unhideWhenUsed="0"/>
-    <w:lsdException w:name="Light Grid Accent 2" w:semiHidden="0" w:uiPriority="62" w:unhideWhenUsed="0"/>
-    <w:lsdException w:name="Medium Shading 1 Accent 2" w:semiHidden="0" w:uiPriority="63" w:unhideWhenUsed="0"/>
-    <w:lsdException w:name="Medium Shading 2 Accent 2" w:semiHidden="0" w:uiPriority="64" w:unhideWhenUsed="0"/>
-    <w:lsdException w:name="Medium List 1 Accent 2" w:semiHidden="0" w:uiPriority="65" w:unhideWhenUsed="0"/>
-    <w:lsdException w:name="Medium List 2 Accent 2" w:semiHidden="0" w:uiPriority="66" w:unhideWhenUsed="0"/>
-    <w:lsdException w:name="Medium Grid 1 Accent 2" w:semiHidden="0" w:uiPriority="67" w:unhideWhenUsed="0"/>
-    <w:lsdException w:name="Medium Grid 2 Accent 2" w:semiHidden="0" w:uiPriority="68" w:unhideWhenUsed="0"/>
-    <w:lsdException w:name="Medium Grid 3 Accent 2" w:semiHidden="0" w:uiPriority="69" w:unhideWhenUsed="0"/>
-    <w:lsdException w:name="Dark List Accent 2" w:semiHidden="0" w:uiPriority="70" w:unhideWhenUsed="0"/>
-    <w:lsdException w:name="Colorful Shading Accent 2" w:semiHidden="0" w:uiPriority="71" w:unhideWhenUsed="0"/>
-    <w:lsdException w:name="Colorful List Accent 2" w:semiHidden="0" w:uiPriority="72" w:unhideWhenUsed="0"/>
-    <w:lsdException w:name="Colorful Grid Accent 2" w:semiHidden="0" w:uiPriority="73" w:unhideWhenUsed="0"/>
-    <w:lsdException w:name="Light Shading Accent 3" w:semiHidden="0" w:uiPriority="60" w:unhideWhenUsed="0"/>
-    <w:lsdException w:name="Light List Accent 3" w:semiHidden="0" w:uiPriority="61" w:unhideWhenUsed="0"/>
-    <w:lsdException w:name="Light Grid Accent 3" w:semiHidden="0" w:uiPriority="62" w:unhideWhenUsed="0"/>
-    <w:lsdException w:name="Medium Shading 1 Accent 3" w:semiHidden="0" w:uiPriority="63" w:unhideWhenUsed="0"/>
-    <w:lsdException w:name="Medium Shading 2 Accent 3" w:semiHidden="0" w:uiPriority="64" w:unhideWhenUsed="0"/>
-    <w:lsdException w:name="Medium List 1 Accent 3" w:semiHidden="0" w:uiPriority="65" w:unhideWhenUsed="0"/>
-    <w:lsdException w:name="Medium List 2 Accent 3" w:semiHidden="0" w:uiPriority="66" w:unhideWhenUsed="0"/>
-    <w:lsdException w:name="Medium Grid 1 Accent 3" w:semiHidden="0" w:uiPriority="67" w:unhideWhenUsed="0"/>
-    <w:lsdException w:name="Medium Grid 2 Accent 3" w:semiHidden="0" w:uiPriority="68" w:unhideWhenUsed="0"/>
-    <w:lsdException w:name="Medium Grid 3 Accent 3" w:semiHidden="0" w:uiPriority="69" w:unhideWhenUsed="0"/>
-    <w:lsdException w:name="Dark List Accent 3" w:semiHidden="0" w:uiPriority="70" w:unhideWhenUsed="0"/>
-    <w:lsdException w:name="Colorful Shading Accent 3" w:semiHidden="0" w:uiPriority="71" w:unhideWhenUsed="0"/>
-    <w:lsdException w:name="Colorful List Accent 3" w:semiHidden="0" w:uiPriority="72" w:unhideWhenUsed="0"/>
-    <w:lsdException w:name="Colorful Grid Accent 3" w:semiHidden="0" w:uiPriority="73" w:unhideWhenUsed="0"/>
-    <w:lsdException w:name="Light Shading Accent 4" w:semiHidden="0" w:uiPriority="60" w:unhideWhenUsed="0"/>
-    <w:lsdException w:name="Light List Accent 4" w:semiHidden="0" w:uiPriority="61" w:unhideWhenUsed="0"/>
-    <w:lsdException w:name="Light Grid Accent 4" w:semiHidden="0" w:uiPriority="62" w:unhideWhenUsed="0"/>
-    <w:lsdException w:name="Medium Shading 1 Accent 4" w:semiHidden="0" w:uiPriority="63" w:unhideWhenUsed="0"/>
-    <w:lsdException w:name="Medium Shading 2 Accent 4" w:semiHidden="0" w:uiPriority="64" w:unhideWhenUsed="0"/>
-    <w:lsdException w:name="Medium List 1 Accent 4" w:semiHidden="0" w:uiPriority="65" w:unhideWhenUsed="0"/>
-    <w:lsdException w:name="Medium List 2 Accent 4" w:semiHidden="0" w:uiPriority="66" w:unhideWhenUsed="0"/>
-    <w:lsdException w:name="Medium Grid 1 Accent 4" w:semiHidden="0" w:uiPriority="67" w:unhideWhenUsed="0"/>
-    <w:lsdException w:name="Medium Grid 2 Accent 4" w:semiHidden="0" w:uiPriority="68" w:unhideWhenUsed="0"/>
-    <w:lsdException w:name="Medium Grid 3 Accent 4" w:semiHidden="0" w:uiPriority="69" w:unhideWhenUsed="0"/>
-    <w:lsdException w:name="Dark List Accent 4" w:semiHidden="0" w:uiPriority="70" w:unhideWhenUsed="0"/>
-    <w:lsdException w:name="Colorful Shading Accent 4" w:semiHidden="0" w:uiPriority="71" w:unhideWhenUsed="0"/>
-    <w:lsdException w:name="Colorful List Accent 4" w:semiHidden="0" w:uiPriority="72" w:unhideWhenUsed="0"/>
-    <w:lsdException w:name="Colorful Grid Accent 4" w:semiHidden="0" w:uiPriority="73" w:unhideWhenUsed="0"/>
-    <w:lsdException w:name="Light Shading Accent 5" w:semiHidden="0" w:uiPriority="60" w:unhideWhenUsed="0"/>
-    <w:lsdException w:name="Light List Accent 5" w:semiHidden="0" w:uiPriority="61" w:unhideWhenUsed="0"/>
-    <w:lsdException w:name="Light Grid Accent 5" w:semiHidden="0" w:uiPriority="62" w:unhideWhenUsed="0"/>
-    <w:lsdException w:name="Medium Shading 1 Accent 5" w:semiHidden="0" w:uiPriority="63" w:unhideWhenUsed="0"/>
-    <w:lsdException w:name="Medium Shading 2 Accent 5" w:semiHidden="0" w:uiPriority="64" w:unhideWhenUsed="0"/>
-    <w:lsdException w:name="Medium List 1 Accent 5" w:semiHidden="0" w:uiPriority="65" w:unhideWhenUsed="0"/>
-    <w:lsdException w:name="Medium List 2 Accent 5" w:semiHidden="0" w:uiPriority="66" w:unhideWhenUsed="0"/>
-    <w:lsdException w:name="Medium Grid 1 Accent 5" w:semiHidden="0" w:uiPriority="67" w:unhideWhenUsed="0"/>
-    <w:lsdException w:name="Medium Grid 2 Accent 5" w:semiHidden="0" w:uiPriority="68" w:unhideWhenUsed="0"/>
-    <w:lsdException w:name="Medium Grid 3 Accent 5" w:semiHidden="0" w:uiPriority="69" w:unhideWhenUsed="0"/>
-    <w:lsdException w:name="Dark List Accent 5" w:semiHidden="0" w:uiPriority="70" w:unhideWhenUsed="0"/>
-    <w:lsdException w:name="Colorful Shading Accent 5" w:semiHidden="0" w:uiPriority="71" w:unhideWhenUsed="0"/>
-    <w:lsdException w:name="Colorful List Accent 5" w:semiHidden="0" w:uiPriority="72" w:unhideWhenUsed="0"/>
-    <w:lsdException w:name="Colorful Grid Accent 5" w:semiHidden="0" w:uiPriority="73" w:unhideWhenUsed="0"/>
-    <w:lsdException w:name="Light Shading Accent 6" w:semiHidden="0" w:uiPriority="60" w:unhideWhenUsed="0"/>
-    <w:lsdException w:name="Light List Accent 6" w:semiHidden="0" w:uiPriority="61" w:unhideWhenUsed="0"/>
-    <w:lsdException w:name="Light Grid Accent 6" w:semiHidden="0" w:uiPriority="62" w:unhideWhenUsed="0"/>
-    <w:lsdException w:name="Medium Shading 1 Accent 6" w:semiHidden="0" w:uiPriority="63" w:unhideWhenUsed="0"/>
-    <w:lsdException w:name="Medium Shading 2 Accent 6" w:semiHidden="0" w:uiPriority="64" w:unhideWhenUsed="0"/>
-    <w:lsdException w:name="Medium List 1 Accent 6" w:semiHidden="0" w:uiPriority="65" w:unhideWhenUsed="0"/>
-    <w:lsdException w:name="Medium List 2 Accent 6" w:semiHidden="0" w:uiPriority="66" w:unhideWhenUsed="0"/>
-    <w:lsdException w:name="Medium Grid 1 Accent 6" w:semiHidden="0" w:uiPriority="67" w:unhideWhenUsed="0"/>
-    <w:lsdException w:name="Medium Grid 2 Accent 6" w:semiHidden="0" w:uiPriority="68" w:unhideWhenUsed="0"/>
-    <w:lsdException w:name="Medium Grid 3 Accent 6" w:semiHidden="0" w:uiPriority="69" w:unhideWhenUsed="0"/>
-    <w:lsdException w:name="Dark List Accent 6" w:semiHidden="0" w:uiPriority="70" w:unhideWhenUsed="0"/>
-    <w:lsdException w:name="Colorful Shading Accent 6" w:semiHidden="0" w:uiPriority="71" w:unhideWhenUsed="0"/>
-    <w:lsdException w:name="Colorful List Accent 6" w:semiHidden="0" w:uiPriority="72" w:unhideWhenUsed="0"/>
-    <w:lsdException w:name="Colorful Grid Accent 6" w:semiHidden="0" w:uiPriority="73" w:unhideWhenUsed="0"/>
-    <w:lsdException w:name="Subtle Emphasis" w:semiHidden="0" w:uiPriority="19" w:unhideWhenUsed="0" w:qFormat="1"/>
-    <w:lsdException w:name="Intense Emphasis" w:semiHidden="0" w:uiPriority="21" w:unhideWhenUsed="0" w:qFormat="1"/>
-    <w:lsdException w:name="Subtle Reference" w:semiHidden="0" w:uiPriority="31" w:unhideWhenUsed="0" w:qFormat="1"/>
-    <w:lsdException w:name="Intense Reference" w:semiHidden="0" w:uiPriority="32" w:unhideWhenUsed="0" w:qFormat="1"/>
-    <w:lsdException w:name="Book Title" w:semiHidden="0" w:uiPriority="33" w:unhideWhenUsed="0" w:qFormat="1"/>
-    <w:lsdException w:name="Bibliography" w:uiPriority="37"/>
-    <w:lsdException w:name="TOC Heading" w:uiPriority="39" w:qFormat="1"/>
+  <w:latentStyles w:defLockedState="0" w:defUIPriority="99" w:defSemiHidden="0" w:defUnhideWhenUsed="0" w:defQFormat="0" w:count="371">
+    <w:lsdException w:name="Normal" w:uiPriority="0" w:qFormat="1"/>
+    <w:lsdException w:name="heading 1" w:uiPriority="9" w:qFormat="1"/>
+    <w:lsdException w:name="heading 2" w:semiHidden="1" w:uiPriority="9" w:unhideWhenUsed="1" w:qFormat="1"/>
+    <w:lsdException w:name="heading 3" w:semiHidden="1" w:uiPriority="9" w:unhideWhenUsed="1" w:qFormat="1"/>
+    <w:lsdException w:name="heading 4" w:semiHidden="1" w:uiPriority="9" w:unhideWhenUsed="1" w:qFormat="1"/>
+    <w:lsdException w:name="heading 5" w:semiHidden="1" w:uiPriority="9" w:unhideWhenUsed="1" w:qFormat="1"/>
+    <w:lsdException w:name="heading 6" w:semiHidden="1" w:uiPriority="9" w:unhideWhenUsed="1" w:qFormat="1"/>
+    <w:lsdException w:name="heading 7" w:semiHidden="1" w:uiPriority="9" w:unhideWhenUsed="1" w:qFormat="1"/>
+    <w:lsdException w:name="heading 8" w:semiHidden="1" w:uiPriority="9" w:unhideWhenUsed="1" w:qFormat="1"/>
+    <w:lsdException w:name="heading 9" w:semiHidden="1" w:uiPriority="9" w:unhideWhenUsed="1" w:qFormat="1"/>
+    <w:lsdException w:name="index 1" w:semiHidden="1" w:unhideWhenUsed="1"/>
+    <w:lsdException w:name="index 2" w:semiHidden="1" w:unhideWhenUsed="1"/>
+    <w:lsdException w:name="index 3" w:semiHidden="1" w:unhideWhenUsed="1"/>
+    <w:lsdException w:name="index 4" w:semiHidden="1" w:unhideWhenUsed="1"/>
+    <w:lsdException w:name="index 5" w:semiHidden="1" w:unhideWhenUsed="1"/>
+    <w:lsdException w:name="index 6" w:semiHidden="1" w:unhideWhenUsed="1"/>
+    <w:lsdException w:name="index 7" w:semiHidden="1" w:unhideWhenUsed="1"/>
+    <w:lsdException w:name="index 8" w:semiHidden="1" w:unhideWhenUsed="1"/>
+    <w:lsdException w:name="index 9" w:semiHidden="1" w:unhideWhenUsed="1"/>
+    <w:lsdException w:name="toc 1" w:semiHidden="1" w:uiPriority="39" w:unhideWhenUsed="1"/>
+    <w:lsdException w:name="toc 2" w:semiHidden="1" w:uiPriority="39" w:unhideWhenUsed="1"/>
+    <w:lsdException w:name="toc 3" w:semiHidden="1" w:uiPriority="39" w:unhideWhenUsed="1"/>
+    <w:lsdException w:name="toc 4" w:semiHidden="1" w:uiPriority="39" w:unhideWhenUsed="1"/>
+    <w:lsdException w:name="toc 5" w:semiHidden="1" w:uiPriority="39" w:unhideWhenUsed="1"/>
+    <w:lsdException w:name="toc 6" w:semiHidden="1" w:uiPriority="39" w:unhideWhenUsed="1"/>
+    <w:lsdException w:name="toc 7" w:semiHidden="1" w:uiPriority="39" w:unhideWhenUsed="1"/>
+    <w:lsdException w:name="toc 8" w:semiHidden="1" w:uiPriority="39" w:unhideWhenUsed="1"/>
+    <w:lsdException w:name="toc 9" w:semiHidden="1" w:uiPriority="39" w:unhideWhenUsed="1"/>
+    <w:lsdException w:name="Normal Indent" w:semiHidden="1" w:unhideWhenUsed="1"/>
+    <w:lsdException w:name="footnote text" w:semiHidden="1" w:unhideWhenUsed="1"/>
+    <w:lsdException w:name="annotation text" w:semiHidden="1" w:unhideWhenUsed="1"/>
+    <w:lsdException w:name="header" w:semiHidden="1" w:unhideWhenUsed="1"/>
+    <w:lsdException w:name="footer" w:semiHidden="1" w:unhideWhenUsed="1"/>
+    <w:lsdException w:name="index heading" w:semiHidden="1" w:unhideWhenUsed="1"/>
+    <w:lsdException w:name="caption" w:semiHidden="1" w:uiPriority="35" w:unhideWhenUsed="1" w:qFormat="1"/>
+    <w:lsdException w:name="table of figures" w:semiHidden="1" w:unhideWhenUsed="1"/>
+    <w:lsdException w:name="envelope address" w:semiHidden="1" w:unhideWhenUsed="1"/>
+    <w:lsdException w:name="envelope return" w:semiHidden="1" w:unhideWhenUsed="1"/>
+    <w:lsdException w:name="footnote reference" w:semiHidden="1" w:unhideWhenUsed="1"/>
+    <w:lsdException w:name="annotation reference" w:semiHidden="1" w:unhideWhenUsed="1"/>
+    <w:lsdException w:name="line number" w:semiHidden="1" w:unhideWhenUsed="1"/>
+    <w:lsdException w:name="page number" w:semiHidden="1" w:unhideWhenUsed="1"/>
+    <w:lsdException w:name="endnote reference" w:semiHidden="1" w:unhideWhenUsed="1"/>
+    <w:lsdException w:name="endnote text" w:semiHidden="1" w:unhideWhenUsed="1"/>
+    <w:lsdException w:name="table of authorities" w:semiHidden="1" w:unhideWhenUsed="1"/>
+    <w:lsdException w:name="macro" w:semiHidden="1" w:unhideWhenUsed="1"/>
+    <w:lsdException w:name="toa heading" w:semiHidden="1" w:unhideWhenUsed="1"/>
+    <w:lsdException w:name="List" w:semiHidden="1" w:unhideWhenUsed="1"/>
+    <w:lsdException w:name="List Bullet" w:semiHidden="1" w:unhideWhenUsed="1"/>
+    <w:lsdException w:name="List Number" w:semiHidden="1" w:unhideWhenUsed="1"/>
+    <w:lsdException w:name="List 2" w:semiHidden="1" w:unhideWhenUsed="1"/>
+    <w:lsdException w:name="List 3" w:semiHidden="1" w:unhideWhenUsed="1"/>
+    <w:lsdException w:name="List 4" w:semiHidden="1" w:unhideWhenUsed="1"/>
+    <w:lsdException w:name="List 5" w:semiHidden="1" w:unhideWhenUsed="1"/>
+    <w:lsdException w:name="List Bullet 2" w:semiHidden="1" w:unhideWhenUsed="1"/>
+    <w:lsdException w:name="List Bullet 3" w:semiHidden="1" w:unhideWhenUsed="1"/>
+    <w:lsdException w:name="List Bullet 4" w:semiHidden="1" w:unhideWhenUsed="1"/>
+    <w:lsdException w:name="List Bullet 5" w:semiHidden="1" w:unhideWhenUsed="1"/>
+    <w:lsdException w:name="List Number 2" w:semiHidden="1" w:unhideWhenUsed="1"/>
+    <w:lsdException w:name="List Number 3" w:semiHidden="1" w:unhideWhenUsed="1"/>
+    <w:lsdException w:name="List Number 4" w:semiHidden="1" w:unhideWhenUsed="1"/>
+    <w:lsdException w:name="List Number 5" w:semiHidden="1" w:unhideWhenUsed="1"/>
+    <w:lsdException w:name="Title" w:uiPriority="10" w:qFormat="1"/>
+    <w:lsdException w:name="Closing" w:semiHidden="1" w:unhideWhenUsed="1"/>
+    <w:lsdException w:name="Signature" w:semiHidden="1" w:unhideWhenUsed="1"/>
+    <w:lsdException w:name="Default Paragraph Font" w:semiHidden="1" w:uiPriority="1" w:unhideWhenUsed="1"/>
+    <w:lsdException w:name="Body Text" w:semiHidden="1" w:unhideWhenUsed="1"/>
+    <w:lsdException w:name="Body Text Indent" w:semiHidden="1" w:unhideWhenUsed="1"/>
+    <w:lsdException w:name="List Continue" w:semiHidden="1" w:unhideWhenUsed="1"/>
+    <w:lsdException w:name="List Continue 2" w:semiHidden="1" w:unhideWhenUsed="1"/>
+    <w:lsdException w:name="List Continue 3" w:semiHidden="1" w:unhideWhenUsed="1"/>
+    <w:lsdException w:name="List Continue 4" w:semiHidden="1" w:unhideWhenUsed="1"/>
+    <w:lsdException w:name="List Continue 5" w:semiHidden="1" w:unhideWhenUsed="1"/>
+    <w:lsdException w:name="Message Header" w:semiHidden="1" w:unhideWhenUsed="1"/>
+    <w:lsdException w:name="Subtitle" w:uiPriority="11" w:qFormat="1"/>
+    <w:lsdException w:name="Salutation" w:semiHidden="1" w:unhideWhenUsed="1"/>
+    <w:lsdException w:name="Date" w:semiHidden="1" w:unhideWhenUsed="1"/>
+    <w:lsdException w:name="Body Text First Indent" w:semiHidden="1" w:unhideWhenUsed="1"/>
+    <w:lsdException w:name="Body Text First Indent 2" w:semiHidden="1" w:unhideWhenUsed="1"/>
+    <w:lsdException w:name="Note Heading" w:semiHidden="1" w:unhideWhenUsed="1"/>
+    <w:lsdException w:name="Body Text 2" w:semiHidden="1" w:unhideWhenUsed="1"/>
+    <w:lsdException w:name="Body Text 3" w:semiHidden="1" w:unhideWhenUsed="1"/>
+    <w:lsdException w:name="Body Text Indent 2" w:semiHidden="1" w:unhideWhenUsed="1"/>
+    <w:lsdException w:name="Body Text Indent 3" w:semiHidden="1" w:unhideWhenUsed="1"/>
+    <w:lsdException w:name="Block Text" w:semiHidden="1" w:unhideWhenUsed="1"/>
+    <w:lsdException w:name="Hyperlink" w:semiHidden="1" w:unhideWhenUsed="1"/>
+    <w:lsdException w:name="FollowedHyperlink" w:semiHidden="1" w:unhideWhenUsed="1"/>
+    <w:lsdException w:name="Strong" w:uiPriority="22" w:qFormat="1"/>
+    <w:lsdException w:name="Emphasis" w:uiPriority="20" w:qFormat="1"/>
+    <w:lsdException w:name="Document Map" w:semiHidden="1" w:unhideWhenUsed="1"/>
+    <w:lsdException w:name="Plain Text" w:semiHidden="1" w:unhideWhenUsed="1"/>
+    <w:lsdException w:name="E-mail Signature" w:semiHidden="1" w:unhideWhenUsed="1"/>
+    <w:lsdException w:name="HTML Top of Form" w:semiHidden="1" w:unhideWhenUsed="1"/>
+    <w:lsdException w:name="HTML Bottom of Form" w:semiHidden="1" w:unhideWhenUsed="1"/>
+    <w:lsdException w:name="Normal (Web)" w:semiHidden="1" w:unhideWhenUsed="1"/>
+    <w:lsdException w:name="HTML Acronym" w:semiHidden="1" w:unhideWhenUsed="1"/>
+    <w:lsdException w:name="HTML Address" w:semiHidden="1" w:unhideWhenUsed="1"/>
+    <w:lsdException w:name="HTML Cite" w:semiHidden="1" w:unhideWhenUsed="1"/>
+    <w:lsdException w:name="HTML Code" w:semiHidden="1" w:unhideWhenUsed="1"/>
+    <w:lsdException w:name="HTML Definition" w:semiHidden="1" w:unhideWhenUsed="1"/>
+    <w:lsdException w:name="HTML Keyboard" w:semiHidden="1" w:unhideWhenUsed="1"/>
+    <w:lsdException w:name="HTML Preformatted" w:semiHidden="1" w:unhideWhenUsed="1"/>
+    <w:lsdException w:name="HTML Sample" w:semiHidden="1" w:unhideWhenUsed="1"/>
+    <w:lsdException w:name="HTML Typewriter" w:semiHidden="1" w:unhideWhenUsed="1"/>
+    <w:lsdException w:name="HTML Variable" w:semiHidden="1" w:unhideWhenUsed="1"/>
+    <w:lsdException w:name="Normal Table" w:semiHidden="1" w:unhideWhenUsed="1"/>
+    <w:lsdException w:name="annotation subject" w:semiHidden="1" w:unhideWhenUsed="1"/>
+    <w:lsdException w:name="No List" w:semiHidden="1" w:unhideWhenUsed="1"/>
+    <w:lsdException w:name="Outline List 1" w:semiHidden="1" w:unhideWhenUsed="1"/>
+    <w:lsdException w:name="Outline List 2" w:semiHidden="1" w:unhideWhenUsed="1"/>
+    <w:lsdException w:name="Outline List 3" w:semiHidden="1" w:unhideWhenUsed="1"/>
+    <w:lsdException w:name="Table Simple 1" w:semiHidden="1" w:unhideWhenUsed="1"/>
+    <w:lsdException w:name="Table Simple 2" w:semiHidden="1" w:unhideWhenUsed="1"/>
+    <w:lsdException w:name="Table Simple 3" w:semiHidden="1" w:unhideWhenUsed="1"/>
+    <w:lsdException w:name="Table Classic 1" w:semiHidden="1" w:unhideWhenUsed="1"/>
+    <w:lsdException w:name="Table Classic 2" w:semiHidden="1" w:unhideWhenUsed="1"/>
+    <w:lsdException w:name="Table Classic 3" w:semiHidden="1" w:unhideWhenUsed="1"/>
+    <w:lsdException w:name="Table Classic 4" w:semiHidden="1" w:unhideWhenUsed="1"/>
+    <w:lsdException w:name="Table Colorful 1" w:semiHidden="1" w:unhideWhenUsed="1"/>
+    <w:lsdException w:name="Table Colorful 2" w:semiHidden="1" w:unhideWhenUsed="1"/>
+    <w:lsdException w:name="Table Colorful 3" w:semiHidden="1" w:unhideWhenUsed="1"/>
+    <w:lsdException w:name="Table Columns 1" w:semiHidden="1" w:unhideWhenUsed="1"/>
+    <w:lsdException w:name="Table Columns 2" w:semiHidden="1" w:unhideWhenUsed="1"/>
+    <w:lsdException w:name="Table Columns 3" w:semiHidden="1" w:unhideWhenUsed="1"/>
+    <w:lsdException w:name="Table Columns 4" w:semiHidden="1" w:unhideWhenUsed="1"/>
+    <w:lsdException w:name="Table Columns 5" w:semiHidden="1" w:unhideWhenUsed="1"/>
+    <w:lsdException w:name="Table Grid 1" w:semiHidden="1" w:unhideWhenUsed="1"/>
+    <w:lsdException w:name="Table Grid 2" w:semiHidden="1" w:unhideWhenUsed="1"/>
+    <w:lsdException w:name="Table Grid 3" w:semiHidden="1" w:unhideWhenUsed="1"/>
+    <w:lsdException w:name="Table Grid 4" w:semiHidden="1" w:unhideWhenUsed="1"/>
+    <w:lsdException w:name="Table Grid 5" w:semiHidden="1" w:unhideWhenUsed="1"/>
+    <w:lsdException w:name="Table Grid 6" w:semiHidden="1" w:unhideWhenUsed="1"/>
+    <w:lsdException w:name="Table Grid 7" w:semiHidden="1" w:unhideWhenUsed="1"/>
+    <w:lsdException w:name="Table Grid 8" w:semiHidden="1" w:unhideWhenUsed="1"/>
+    <w:lsdException w:name="Table List 1" w:semiHidden="1" w:unhideWhenUsed="1"/>
+    <w:lsdException w:name="Table List 2" w:semiHidden="1" w:unhideWhenUsed="1"/>
+    <w:lsdException w:name="Table List 3" w:semiHidden="1" w:unhideWhenUsed="1"/>
+    <w:lsdException w:name="Table List 4" w:semiHidden="1" w:unhideWhenUsed="1"/>
+    <w:lsdException w:name="Table List 5" w:semiHidden="1" w:unhideWhenUsed="1"/>
+    <w:lsdException w:name="Table List 6" w:semiHidden="1" w:unhideWhenUsed="1"/>
+    <w:lsdException w:name="Table List 7" w:semiHidden="1" w:unhideWhenUsed="1"/>
+    <w:lsdException w:name="Table List 8" w:semiHidden="1" w:unhideWhenUsed="1"/>
+    <w:lsdException w:name="Table 3D effects 1" w:semiHidden="1" w:unhideWhenUsed="1"/>
+    <w:lsdException w:name="Table 3D effects 2" w:semiHidden="1" w:unhideWhenUsed="1"/>
+    <w:lsdException w:name="Table 3D effects 3" w:semiHidden="1" w:unhideWhenUsed="1"/>
+    <w:lsdException w:name="Table Contemporary" w:semiHidden="1" w:unhideWhenUsed="1"/>
+    <w:lsdException w:name="Table Elegant" w:semiHidden="1" w:unhideWhenUsed="1"/>
+    <w:lsdException w:name="Table Professional" w:semiHidden="1" w:unhideWhenUsed="1"/>
+    <w:lsdException w:name="Table Subtle 1" w:semiHidden="1" w:unhideWhenUsed="1"/>
+    <w:lsdException w:name="Table Subtle 2" w:semiHidden="1" w:unhideWhenUsed="1"/>
+    <w:lsdException w:name="Table Web 1" w:semiHidden="1" w:unhideWhenUsed="1"/>
+    <w:lsdException w:name="Table Web 2" w:semiHidden="1" w:unhideWhenUsed="1"/>
+    <w:lsdException w:name="Table Web 3" w:semiHidden="1" w:unhideWhenUsed="1"/>
+    <w:lsdException w:name="Balloon Text" w:semiHidden="1" w:unhideWhenUsed="1"/>
+    <w:lsdException w:name="Table Grid" w:uiPriority="39"/>
+    <w:lsdException w:name="Table Theme" w:semiHidden="1" w:unhideWhenUsed="1"/>
+    <w:lsdException w:name="Placeholder Text" w:semiHidden="1"/>
+    <w:lsdException w:name="No Spacing" w:uiPriority="1" w:qFormat="1"/>
+    <w:lsdException w:name="Light Shading" w:uiPriority="60"/>
+    <w:lsdException w:name="Light List" w:uiPriority="61"/>
+    <w:lsdException w:name="Light Grid" w:uiPriority="62"/>
+    <w:lsdException w:name="Medium Shading 1" w:uiPriority="63"/>
+    <w:lsdException w:name="Medium Shading 2" w:uiPriority="64"/>
+    <w:lsdException w:name="Medium List 1" w:uiPriority="65"/>
+    <w:lsdException w:name="Medium List 2" w:uiPriority="66"/>
+    <w:lsdException w:name="Medium Grid 1" w:uiPriority="67"/>
+    <w:lsdException w:name="Medium Grid 2" w:uiPriority="68"/>
+    <w:lsdException w:name="Medium Grid 3" w:uiPriority="69"/>
+    <w:lsdException w:name="Dark List" w:uiPriority="70"/>
+    <w:lsdException w:name="Colorful Shading" w:uiPriority="71"/>
+    <w:lsdException w:name="Colorful List" w:uiPriority="72"/>
+    <w:lsdException w:name="Colorful Grid" w:uiPriority="73"/>
+    <w:lsdException w:name="Light Shading Accent 1" w:uiPriority="60"/>
+    <w:lsdException w:name="Light List Accent 1" w:uiPriority="61"/>
+    <w:lsdException w:name="Light Grid Accent 1" w:uiPriority="62"/>
+    <w:lsdException w:name="Medium Shading 1 Accent 1" w:uiPriority="63"/>
+    <w:lsdException w:name="Medium Shading 2 Accent 1" w:uiPriority="64"/>
+    <w:lsdException w:name="Medium List 1 Accent 1" w:uiPriority="65"/>
+    <w:lsdException w:name="Revision" w:semiHidden="1"/>
+    <w:lsdException w:name="List Paragraph" w:uiPriority="34" w:qFormat="1"/>
+    <w:lsdException w:name="Quote" w:uiPriority="29" w:qFormat="1"/>
+    <w:lsdException w:name="Intense Quote" w:uiPriority="30" w:qFormat="1"/>
+    <w:lsdException w:name="Medium List 2 Accent 1" w:uiPriority="66"/>
+    <w:lsdException w:name="Medium Grid 1 Accent 1" w:uiPriority="67"/>
+    <w:lsdException w:name="Medium Grid 2 Accent 1" w:uiPriority="68"/>
+    <w:lsdException w:name="Medium Grid 3 Accent 1" w:uiPriority="69"/>
+    <w:lsdException w:name="Dark List Accent 1" w:uiPriority="70"/>
+    <w:lsdException w:name="Colorful Shading Accent 1" w:uiPriority="71"/>
+    <w:lsdException w:name="Colorful List Accent 1" w:uiPriority="72"/>
+    <w:lsdException w:name="Colorful Grid Accent 1" w:uiPriority="73"/>
+    <w:lsdException w:name="Light Shading Accent 2" w:uiPriority="60"/>
+    <w:lsdException w:name="Light List Accent 2" w:uiPriority="61"/>
+    <w:lsdException w:name="Light Grid Accent 2" w:uiPriority="62"/>
+    <w:lsdException w:name="Medium Shading 1 Accent 2" w:uiPriority="63"/>
+    <w:lsdException w:name="Medium Shading 2 Accent 2" w:uiPriority="64"/>
+    <w:lsdException w:name="Medium List 1 Accent 2" w:uiPriority="65"/>
+    <w:lsdException w:name="Medium List 2 Accent 2" w:uiPriority="66"/>
+    <w:lsdException w:name="Medium Grid 1 Accent 2" w:uiPriority="67"/>
+    <w:lsdException w:name="Medium Grid 2 Accent 2" w:uiPriority="68"/>
+    <w:lsdException w:name="Medium Grid 3 Accent 2" w:uiPriority="69"/>
+    <w:lsdException w:name="Dark List Accent 2" w:uiPriority="70"/>
+    <w:lsdException w:name="Colorful Shading Accent 2" w:uiPriority="71"/>
+    <w:lsdException w:name="Colorful List Accent 2" w:uiPriority="72"/>
+    <w:lsdException w:name="Colorful Grid Accent 2" w:uiPriority="73"/>
+    <w:lsdException w:name="Light Shading Accent 3" w:uiPriority="60"/>
+    <w:lsdException w:name="Light List Accent 3" w:uiPriority="61"/>
+    <w:lsdException w:name="Light Grid Accent 3" w:uiPriority="62"/>
+    <w:lsdException w:name="Medium Shading 1 Accent 3" w:uiPriority="63"/>
+    <w:lsdException w:name="Medium Shading 2 Accent 3" w:uiPriority="64"/>
+    <w:lsdException w:name="Medium List 1 Accent 3" w:uiPriority="65"/>
+    <w:lsdException w:name="Medium List 2 Accent 3" w:uiPriority="66"/>
+    <w:lsdException w:name="Medium Grid 1 Accent 3" w:uiPriority="67"/>
+    <w:lsdException w:name="Medium Grid 2 Accent 3" w:uiPriority="68"/>
+    <w:lsdException w:name="Medium Grid 3 Accent 3" w:uiPriority="69"/>
+    <w:lsdException w:name="Dark List Accent 3" w:uiPriority="70"/>
+    <w:lsdException w:name="Colorful Shading Accent 3" w:uiPriority="71"/>
+    <w:lsdException w:name="Colorful List Accent 3" w:uiPriority="72"/>
+    <w:lsdException w:name="Colorful Grid Accent 3" w:uiPriority="73"/>
+    <w:lsdException w:name="Light Shading Accent 4" w:uiPriority="60"/>
+    <w:lsdException w:name="Light List Accent 4" w:uiPriority="61"/>
+    <w:lsdException w:name="Light Grid Accent 4" w:uiPriority="62"/>
+    <w:lsdException w:name="Medium Shading 1 Accent 4" w:uiPriority="63"/>
+    <w:lsdException w:name="Medium Shading 2 Accent 4" w:uiPriority="64"/>
+    <w:lsdException w:name="Medium List 1 Accent 4" w:uiPriority="65"/>
+    <w:lsdException w:name="Medium List 2 Accent 4" w:uiPriority="66"/>
+    <w:lsdException w:name="Medium Grid 1 Accent 4" w:uiPriority="67"/>
+    <w:lsdException w:name="Medium Grid 2 Accent 4" w:uiPriority="68"/>
+    <w:lsdException w:name="Medium Grid 3 Accent 4" w:uiPriority="69"/>
+    <w:lsdException w:name="Dark List Accent 4" w:uiPriority="70"/>
+    <w:lsdException w:name="Colorful Shading Accent 4" w:uiPriority="71"/>
+    <w:lsdException w:name="Colorful List Accent 4" w:uiPriority="72"/>
+    <w:lsdException w:name="Colorful Grid Accent 4" w:uiPriority="73"/>
+    <w:lsdException w:name="Light Shading Accent 5" w:uiPriority="60"/>
+    <w:lsdException w:name="Light List Accent 5" w:uiPriority="61"/>
+    <w:lsdException w:name="Light Grid Accent 5" w:uiPriority="62"/>
+    <w:lsdException w:name="Medium Shading 1 Accent 5" w:uiPriority="63"/>
+    <w:lsdException w:name="Medium Shading 2 Accent 5" w:uiPriority="64"/>
+    <w:lsdException w:name="Medium List 1 Accent 5" w:uiPriority="65"/>
+    <w:lsdException w:name="Medium List 2 Accent 5" w:uiPriority="66"/>
+    <w:lsdException w:name="Medium Grid 1 Accent 5" w:uiPriority="67"/>
+    <w:lsdException w:name="Medium Grid 2 Accent 5" w:uiPriority="68"/>
+    <w:lsdException w:name="Medium Grid 3 Accent 5" w:uiPriority="69"/>
+    <w:lsdException w:name="Dark List Accent 5" w:uiPriority="70"/>
+    <w:lsdException w:name="Colorful Shading Accent 5" w:uiPriority="71"/>
+    <w:lsdException w:name="Colorful List Accent 5" w:uiPriority="72"/>
+    <w:lsdException w:name="Colorful Grid Accent 5" w:uiPriority="73"/>
+    <w:lsdException w:name="Light Shading Accent 6" w:uiPriority="60"/>
+    <w:lsdException w:name="Light List Accent 6" w:uiPriority="61"/>
+    <w:lsdException w:name="Light Grid Accent 6" w:uiPriority="62"/>
+    <w:lsdException w:name="Medium Shading 1 Accent 6" w:uiPriority="63"/>
+    <w:lsdException w:name="Medium Shading 2 Accent 6" w:uiPriority="64"/>
+    <w:lsdException w:name="Medium List 1 Accent 6" w:uiPriority="65"/>
+    <w:lsdException w:name="Medium List 2 Accent 6" w:uiPriority="66"/>
+    <w:lsdException w:name="Medium Grid 1 Accent 6" w:uiPriority="67"/>
+    <w:lsdException w:name="Medium Grid 2 Accent 6" w:uiPriority="68"/>
+    <w:lsdException w:name="Medium Grid 3 Accent 6" w:uiPriority="69"/>
+    <w:lsdException w:name="Dark List Accent 6" w:uiPriority="70"/>
+    <w:lsdException w:name="Colorful Shading Accent 6" w:uiPriority="71"/>
+    <w:lsdException w:name="Colorful List Accent 6" w:uiPriority="72"/>
+    <w:lsdException w:name="Colorful Grid Accent 6" w:uiPriority="73"/>
+    <w:lsdException w:name="Subtle Emphasis" w:uiPriority="19" w:qFormat="1"/>
+    <w:lsdException w:name="Intense Emphasis" w:uiPriority="21" w:qFormat="1"/>
+    <w:lsdException w:name="Subtle Reference" w:uiPriority="31" w:qFormat="1"/>
+    <w:lsdException w:name="Intense Reference" w:uiPriority="32" w:qFormat="1"/>
+    <w:lsdException w:name="Book Title" w:uiPriority="33" w:qFormat="1"/>
+    <w:lsdException w:name="Bibliography" w:semiHidden="1" w:uiPriority="37" w:unhideWhenUsed="1"/>
+    <w:lsdException w:name="TOC Heading" w:semiHidden="1" w:uiPriority="39" w:unhideWhenUsed="1" w:qFormat="1"/>
+    <w:lsdException w:name="Plain Table 1" w:uiPriority="41"/>
+    <w:lsdException w:name="Plain Table 2" w:uiPriority="42"/>
+    <w:lsdException w:name="Plain Table 3" w:uiPriority="43"/>
+    <w:lsdException w:name="Plain Table 4" w:uiPriority="44"/>
+    <w:lsdException w:name="Plain Table 5" w:uiPriority="45"/>
+    <w:lsdException w:name="Grid Table Light" w:uiPriority="40"/>
+    <w:lsdException w:name="Grid Table 1 Light" w:uiPriority="46"/>
+    <w:lsdException w:name="Grid Table 2" w:uiPriority="47"/>
+    <w:lsdException w:name="Grid Table 3" w:uiPriority="48"/>
+    <w:lsdException w:name="Grid Table 4" w:uiPriority="49"/>
+    <w:lsdException w:name="Grid Table 5 Dark" w:uiPriority="50"/>
+    <w:lsdException w:name="Grid Table 6 Colorful" w:uiPriority="51"/>
+    <w:lsdException w:name="Grid Table 7 Colorful" w:uiPriority="52"/>
+    <w:lsdException w:name="Grid Table 1 Light Accent 1" w:uiPriority="46"/>
+    <w:lsdException w:name="Grid Table 2 Accent 1" w:uiPriority="47"/>
+    <w:lsdException w:name="Grid Table 3 Accent 1" w:uiPriority="48"/>
+    <w:lsdException w:name="Grid Table 4 Accent 1" w:uiPriority="49"/>
+    <w:lsdException w:name="Grid Table 5 Dark Accent 1" w:uiPriority="50"/>
+    <w:lsdException w:name="Grid Table 6 Colorful Accent 1" w:uiPriority="51"/>
+    <w:lsdException w:name="Grid Table 7 Colorful Accent 1" w:uiPriority="52"/>
+    <w:lsdException w:name="Grid Table 1 Light Accent 2" w:uiPriority="46"/>
+    <w:lsdException w:name="Grid Table 2 Accent 2" w:uiPriority="47"/>
+    <w:lsdException w:name="Grid Table 3 Accent 2" w:uiPriority="48"/>
+    <w:lsdException w:name="Grid Table 4 Accent 2" w:uiPriority="49"/>
+    <w:lsdException w:name="Grid Table 5 Dark Accent 2" w:uiPriority="50"/>
+    <w:lsdException w:name="Grid Table 6 Colorful Accent 2" w:uiPriority="51"/>
+    <w:lsdException w:name="Grid Table 7 Colorful Accent 2" w:uiPriority="52"/>
+    <w:lsdException w:name="Grid Table 1 Light Accent 3" w:uiPriority="46"/>
+    <w:lsdException w:name="Grid Table 2 Accent 3" w:uiPriority="47"/>
+    <w:lsdException w:name="Grid Table 3 Accent 3" w:uiPriority="48"/>
+    <w:lsdException w:name="Grid Table 4 Accent 3" w:uiPriority="49"/>
+    <w:lsdException w:name="Grid Table 5 Dark Accent 3" w:uiPriority="50"/>
+    <w:lsdException w:name="Grid Table 6 Colorful Accent 3" w:uiPriority="51"/>
+    <w:lsdException w:name="Grid Table 7 Colorful Accent 3" w:uiPriority="52"/>
+    <w:lsdException w:name="Grid Table 1 Light Accent 4" w:uiPriority="46"/>
+    <w:lsdException w:name="Grid Table 2 Accent 4" w:uiPriority="47"/>
+    <w:lsdException w:name="Grid Table 3 Accent 4" w:uiPriority="48"/>
+    <w:lsdException w:name="Grid Table 4 Accent 4" w:uiPriority="49"/>
+    <w:lsdException w:name="Grid Table 5 Dark Accent 4" w:uiPriority="50"/>
+    <w:lsdException w:name="Grid Table 6 Colorful Accent 4" w:uiPriority="51"/>
+    <w:lsdException w:name="Grid Table 7 Colorful Accent 4" w:uiPriority="52"/>
+    <w:lsdException w:name="Grid Table 1 Light Accent 5" w:uiPriority="46"/>
+    <w:lsdException w:name="Grid Table 2 Accent 5" w:uiPriority="47"/>
+    <w:lsdException w:name="Grid Table 3 Accent 5" w:uiPriority="48"/>
+    <w:lsdException w:name="Grid Table 4 Accent 5" w:uiPriority="49"/>
+    <w:lsdException w:name="Grid Table 5 Dark Accent 5" w:uiPriority="50"/>
+    <w:lsdException w:name="Grid Table 6 Colorful Accent 5" w:uiPriority="51"/>
+    <w:lsdException w:name="Grid Table 7 Colorful Accent 5" w:uiPriority="52"/>
+    <w:lsdException w:name="Grid Table 1 Light Accent 6" w:uiPriority="46"/>
+    <w:lsdException w:name="Grid Table 2 Accent 6" w:uiPriority="47"/>
+    <w:lsdException w:name="Grid Table 3 Accent 6" w:uiPriority="48"/>
+    <w:lsdException w:name="Grid Table 4 Accent 6" w:uiPriority="49"/>
+    <w:lsdException w:name="Grid Table 5 Dark Accent 6" w:uiPriority="50"/>
+    <w:lsdException w:name="Grid Table 6 Colorful Accent 6" w:uiPriority="51"/>
+    <w:lsdException w:name="Grid Table 7 Colorful Accent 6" w:uiPriority="52"/>
+    <w:lsdException w:name="List Table 1 Light" w:uiPriority="46"/>
+    <w:lsdException w:name="List Table 2" w:uiPriority="47"/>
+    <w:lsdException w:name="List Table 3" w:uiPriority="48"/>
+    <w:lsdException w:name="List Table 4" w:uiPriority="49"/>
+    <w:lsdException w:name="List Table 5 Dark" w:uiPriority="50"/>
+    <w:lsdException w:name="List Table 6 Colorful" w:uiPriority="51"/>
+    <w:lsdException w:name="List Table 7 Colorful" w:uiPriority="52"/>
+    <w:lsdException w:name="List Table 1 Light Accent 1" w:uiPriority="46"/>
+    <w:lsdException w:name="List Table 2 Accent 1" w:uiPriority="47"/>
+    <w:lsdException w:name="List Table 3 Accent 1" w:uiPriority="48"/>
+    <w:lsdException w:name="List Table 4 Accent 1" w:uiPriority="49"/>
+    <w:lsdException w:name="List Table 5 Dark Accent 1" w:uiPriority="50"/>
+    <w:lsdException w:name="List Table 6 Colorful Accent 1" w:uiPriority="51"/>
+    <w:lsdException w:name="List Table 7 Colorful Accent 1" w:uiPriority="52"/>
+    <w:lsdException w:name="List Table 1 Light Accent 2" w:uiPriority="46"/>
+    <w:lsdException w:name="List Table 2 Accent 2" w:uiPriority="47"/>
+    <w:lsdException w:name="List Table 3 Accent 2" w:uiPriority="48"/>
+    <w:lsdException w:name="List Table 4 Accent 2" w:uiPriority="49"/>
+    <w:lsdException w:name="List Table 5 Dark Accent 2" w:uiPriority="50"/>
+    <w:lsdException w:name="List Table 6 Colorful Accent 2" w:uiPriority="51"/>
+    <w:lsdException w:name="List Table 7 Colorful Accent 2" w:uiPriority="52"/>
+    <w:lsdException w:name="List Table 1 Light Accent 3" w:uiPriority="46"/>
+    <w:lsdException w:name="List Table 2 Accent 3" w:uiPriority="47"/>
+    <w:lsdException w:name="List Table 3 Accent 3" w:uiPriority="48"/>
+    <w:lsdException w:name="List Table 4 Accent 3" w:uiPriority="49"/>
+    <w:lsdException w:name="List Table 5 Dark Accent 3" w:uiPriority="50"/>
+    <w:lsdException w:name="List Table 6 Colorful Accent 3" w:uiPriority="51"/>
+    <w:lsdException w:name="List Table 7 Colorful Accent 3" w:uiPriority="52"/>
+    <w:lsdException w:name="List Table 1 Light Accent 4" w:uiPriority="46"/>
+    <w:lsdException w:name="List Table 2 Accent 4" w:uiPriority="47"/>
+    <w:lsdException w:name="List Table 3 Accent 4" w:uiPriority="48"/>
+    <w:lsdException w:name="List Table 4 Accent 4" w:uiPriority="49"/>
+    <w:lsdException w:name="List Table 5 Dark Accent 4" w:uiPriority="50"/>
+    <w:lsdException w:name="List Table 6 Colorful Accent 4" w:uiPriority="51"/>
+    <w:lsdException w:name="List Table 7 Colorful Accent 4" w:uiPriority="52"/>
+    <w:lsdException w:name="List Table 1 Light Accent 5" w:uiPriority="46"/>
+    <w:lsdException w:name="List Table 2 Accent 5" w:uiPriority="47"/>
+    <w:lsdException w:name="List Table 3 Accent 5" w:uiPriority="48"/>
+    <w:lsdException w:name="List Table 4 Accent 5" w:uiPriority="49"/>
+    <w:lsdException w:name="List Table 5 Dark Accent 5" w:uiPriority="50"/>
+    <w:lsdException w:name="List Table 6 Colorful Accent 5" w:uiPriority="51"/>
+    <w:lsdException w:name="List Table 7 Colorful Accent 5" w:uiPriority="52"/>
+    <w:lsdException w:name="List Table 1 Light Accent 6" w:uiPriority="46"/>
+    <w:lsdException w:name="List Table 2 Accent 6" w:uiPriority="47"/>
+    <w:lsdException w:name="List Table 3 Accent 6" w:uiPriority="48"/>
+    <w:lsdException w:name="List Table 4 Accent 6" w:uiPriority="49"/>
+    <w:lsdException w:name="List Table 5 Dark Accent 6" w:uiPriority="50"/>
+    <w:lsdException w:name="List Table 6 Colorful Accent 6" w:uiPriority="51"/>
+    <w:lsdException w:name="List Table 7 Colorful Accent 6" w:uiPriority="52"/>
   </w:latentStyles>
   <w:style w:type="paragraph" w:default="1" w:styleId="Normal">
     <w:name w:val="Normal"/>
@@ -1126,7 +1631,6 @@
     <w:uiPriority w:val="99"/>
     <w:semiHidden/>
     <w:unhideWhenUsed/>
-    <w:qFormat/>
     <w:tblPr>
       <w:tblInd w:w="0" w:type="dxa"/>
       <w:tblCellMar>
@@ -1498,7 +2002,7 @@
   <a:extraClrSchemeLst/>
   <a:extLst>
     <a:ext uri="{05A4C25C-085E-4340-85A3-A5531E510DB2}">
-      <thm15:themeFamily xmlns:thm15="http://schemas.microsoft.com/office/thememl/2012/main" xmlns="" name="Office Theme" id="{62F939B6-93AF-4DB8-9C6B-D6C7DFDC589F}" vid="{4A3C46E8-61CC-4603-A589-7422A47A8E4A}"/>
+      <thm15:themeFamily xmlns:thm15="http://schemas.microsoft.com/office/thememl/2012/main" name="Office Theme" id="{62F939B6-93AF-4DB8-9C6B-D6C7DFDC589F}" vid="{4A3C46E8-61CC-4603-A589-7422A47A8E4A}"/>
     </a:ext>
   </a:extLst>
 </a:theme>
@@ -1509,7 +2013,7 @@
 </file>
 
 <file path=customXml/itemProps1.xml><?xml version="1.0" encoding="utf-8"?>
-<ds:datastoreItem xmlns:ds="http://schemas.openxmlformats.org/officeDocument/2006/customXml" ds:itemID="{6D9D3DAA-F83D-4317-B2CE-4554201E3FAA}">
+<ds:datastoreItem xmlns:ds="http://schemas.openxmlformats.org/officeDocument/2006/customXml" ds:itemID="{61B98EBB-500D-4575-BB12-2438C7495671}">
   <ds:schemaRefs>
     <ds:schemaRef ds:uri="http://schemas.openxmlformats.org/officeDocument/2006/bibliography"/>
   </ds:schemaRefs>

</xml_diff>